<commit_message>
Modify Donor's sign-up sequence diagram and usage scenario
</commit_message>
<xml_diff>
--- a/Resources/UsageScenarios/Donor_Usage_Scenarios.docx
+++ b/Resources/UsageScenarios/Donor_Usage_Scenarios.docx
@@ -788,7 +788,23 @@
                 <w:sz w:val="24"/>
                 <w:szCs w:val="24"/>
               </w:rPr>
-              <w:t xml:space="preserve"> the Sign Up form (including its email and address)</w:t>
+              <w:t xml:space="preserve"> the Sign Up form (including its email and </w:t>
+            </w:r>
+            <w:r>
+              <w:rPr>
+                <w:rFonts w:ascii="Times New Roman" w:hAnsi="Times New Roman" w:cs="Times New Roman"/>
+                <w:sz w:val="24"/>
+                <w:szCs w:val="24"/>
+              </w:rPr>
+              <w:t>password</w:t>
+            </w:r>
+            <w:r>
+              <w:rPr>
+                <w:rFonts w:ascii="Times New Roman" w:hAnsi="Times New Roman" w:cs="Times New Roman"/>
+                <w:sz w:val="24"/>
+                <w:szCs w:val="24"/>
+              </w:rPr>
+              <w:t>)</w:t>
             </w:r>
           </w:p>
           <w:p>
@@ -810,23 +826,7 @@
                 <w:sz w:val="24"/>
                 <w:szCs w:val="24"/>
               </w:rPr>
-              <w:t>The Donor presses the “</w:t>
-            </w:r>
-            <w:r>
-              <w:rPr>
-                <w:rFonts w:ascii="Times New Roman" w:hAnsi="Times New Roman" w:cs="Times New Roman"/>
-                <w:sz w:val="24"/>
-                <w:szCs w:val="24"/>
-              </w:rPr>
-              <w:t>Sign up</w:t>
-            </w:r>
-            <w:r>
-              <w:rPr>
-                <w:rFonts w:ascii="Times New Roman" w:hAnsi="Times New Roman" w:cs="Times New Roman"/>
-                <w:sz w:val="24"/>
-                <w:szCs w:val="24"/>
-              </w:rPr>
-              <w:t>” button</w:t>
+              <w:t>The Donor presses the “Sign up” button</w:t>
             </w:r>
           </w:p>
           <w:p>
@@ -872,7 +872,23 @@
                 <w:sz w:val="24"/>
                 <w:szCs w:val="24"/>
               </w:rPr>
-              <w:t xml:space="preserve">processed </w:t>
+              <w:t>processed</w:t>
+            </w:r>
+            <w:r>
+              <w:rPr>
+                <w:rFonts w:ascii="Times New Roman" w:hAnsi="Times New Roman" w:cs="Times New Roman"/>
+                <w:sz w:val="24"/>
+                <w:szCs w:val="24"/>
+              </w:rPr>
+              <w:t xml:space="preserve"> and validated</w:t>
+            </w:r>
+            <w:r>
+              <w:rPr>
+                <w:rFonts w:ascii="Times New Roman" w:hAnsi="Times New Roman" w:cs="Times New Roman"/>
+                <w:sz w:val="24"/>
+                <w:szCs w:val="24"/>
+              </w:rPr>
+              <w:t xml:space="preserve"> </w:t>
             </w:r>
             <w:r>
               <w:rPr>
@@ -888,31 +904,7 @@
                 <w:sz w:val="24"/>
                 <w:szCs w:val="24"/>
               </w:rPr>
-              <w:t xml:space="preserve"> the application and a verification </w:t>
-            </w:r>
-            <w:r>
-              <w:rPr>
-                <w:rFonts w:ascii="Times New Roman" w:hAnsi="Times New Roman" w:cs="Times New Roman"/>
-                <w:sz w:val="24"/>
-                <w:szCs w:val="24"/>
-              </w:rPr>
-              <w:t>e</w:t>
-            </w:r>
-            <w:r>
-              <w:rPr>
-                <w:rFonts w:ascii="Times New Roman" w:hAnsi="Times New Roman" w:cs="Times New Roman"/>
-                <w:sz w:val="24"/>
-                <w:szCs w:val="24"/>
-              </w:rPr>
-              <w:t xml:space="preserve">mail is sent to </w:t>
-            </w:r>
-            <w:r>
-              <w:rPr>
-                <w:rFonts w:ascii="Times New Roman" w:hAnsi="Times New Roman" w:cs="Times New Roman"/>
-                <w:sz w:val="24"/>
-                <w:szCs w:val="24"/>
-              </w:rPr>
-              <w:t>the user</w:t>
+              <w:t xml:space="preserve"> the application </w:t>
             </w:r>
           </w:p>
         </w:tc>
@@ -1060,13 +1052,15 @@
               </w:rPr>
               <w:t xml:space="preserve">The Donor </w:t>
             </w:r>
-            <w:r>
-              <w:rPr>
-                <w:rFonts w:ascii="Times New Roman" w:hAnsi="Times New Roman" w:cs="Times New Roman"/>
-                <w:sz w:val="24"/>
-                <w:szCs w:val="24"/>
-              </w:rPr>
-              <w:t>receives a confirmation email and can log in to his/her account</w:t>
+            <w:bookmarkStart w:id="0" w:name="_GoBack"/>
+            <w:bookmarkEnd w:id="0"/>
+            <w:r>
+              <w:rPr>
+                <w:rFonts w:ascii="Times New Roman" w:hAnsi="Times New Roman" w:cs="Times New Roman"/>
+                <w:sz w:val="24"/>
+                <w:szCs w:val="24"/>
+              </w:rPr>
+              <w:t>can log in to his/her account</w:t>
             </w:r>
           </w:p>
         </w:tc>
@@ -1352,39 +1346,7 @@
                 <w:sz w:val="24"/>
                 <w:szCs w:val="24"/>
               </w:rPr>
-              <w:t xml:space="preserve">The Donor enters data in the required fields of the </w:t>
-            </w:r>
-            <w:r>
-              <w:rPr>
-                <w:rFonts w:ascii="Times New Roman" w:hAnsi="Times New Roman" w:cs="Times New Roman"/>
-                <w:sz w:val="24"/>
-                <w:szCs w:val="24"/>
-              </w:rPr>
-              <w:t xml:space="preserve">Donation </w:t>
-            </w:r>
-            <w:r>
-              <w:rPr>
-                <w:rFonts w:ascii="Times New Roman" w:hAnsi="Times New Roman" w:cs="Times New Roman"/>
-                <w:sz w:val="24"/>
-                <w:szCs w:val="24"/>
-              </w:rPr>
-              <w:t>form (</w:t>
-            </w:r>
-            <w:r>
-              <w:rPr>
-                <w:rFonts w:ascii="Times New Roman" w:hAnsi="Times New Roman" w:cs="Times New Roman"/>
-                <w:sz w:val="24"/>
-                <w:szCs w:val="24"/>
-              </w:rPr>
-              <w:t>e.g. data regarding his health condition</w:t>
-            </w:r>
-            <w:r>
-              <w:rPr>
-                <w:rFonts w:ascii="Times New Roman" w:hAnsi="Times New Roman" w:cs="Times New Roman"/>
-                <w:sz w:val="24"/>
-                <w:szCs w:val="24"/>
-              </w:rPr>
-              <w:t>)</w:t>
+              <w:t>The Donor enters data in the required fields of the Donation form (e.g. data regarding his health condition)</w:t>
             </w:r>
           </w:p>
           <w:p>
@@ -1406,15 +1368,7 @@
                 <w:sz w:val="24"/>
                 <w:szCs w:val="24"/>
               </w:rPr>
-              <w:t xml:space="preserve">The Donor </w:t>
-            </w:r>
-            <w:r>
-              <w:rPr>
-                <w:rFonts w:ascii="Times New Roman" w:hAnsi="Times New Roman" w:cs="Times New Roman"/>
-                <w:sz w:val="24"/>
-                <w:szCs w:val="24"/>
-              </w:rPr>
-              <w:t>selects a Donation Center</w:t>
+              <w:t>The Donor selects a Donation Center</w:t>
             </w:r>
           </w:p>
           <w:p>
@@ -1458,18 +1412,8 @@
                 <w:sz w:val="24"/>
                 <w:szCs w:val="24"/>
               </w:rPr>
-              <w:t xml:space="preserve">The data provided by the Donor is processed </w:t>
-            </w:r>
-            <w:r>
-              <w:rPr>
-                <w:rFonts w:ascii="Times New Roman" w:hAnsi="Times New Roman" w:cs="Times New Roman"/>
-                <w:sz w:val="24"/>
-                <w:szCs w:val="24"/>
-              </w:rPr>
-              <w:t>and stored in a repository in order to be updated</w:t>
-            </w:r>
-            <w:bookmarkStart w:id="0" w:name="_GoBack"/>
-            <w:bookmarkEnd w:id="0"/>
+              <w:t>The data provided by the Donor is processed and stored in a repository in order to be updated</w:t>
+            </w:r>
           </w:p>
         </w:tc>
       </w:tr>
@@ -1665,23 +1609,7 @@
                 <w:sz w:val="24"/>
                 <w:szCs w:val="24"/>
               </w:rPr>
-              <w:t xml:space="preserve">If the </w:t>
-            </w:r>
-            <w:r>
-              <w:rPr>
-                <w:rFonts w:ascii="Times New Roman" w:hAnsi="Times New Roman" w:cs="Times New Roman"/>
-                <w:sz w:val="24"/>
-                <w:szCs w:val="24"/>
-              </w:rPr>
-              <w:t xml:space="preserve">operation of sending the donation form fails, </w:t>
-            </w:r>
-            <w:r>
-              <w:rPr>
-                <w:rFonts w:ascii="Times New Roman" w:hAnsi="Times New Roman" w:cs="Times New Roman"/>
-                <w:sz w:val="24"/>
-                <w:szCs w:val="24"/>
-              </w:rPr>
-              <w:t>the application will notify him/her about it</w:t>
+              <w:t>If the operation of sending the donation form fails, the application will notify him/her about it</w:t>
             </w:r>
           </w:p>
         </w:tc>

</xml_diff>